<commit_message>
Added final code for Prototype. Added 2019 MidPoint files
</commit_message>
<xml_diff>
--- a/2020 - Midpoint Submission/Technical Report.docx
+++ b/2020 - Midpoint Submission/Technical Report.docx
@@ -3158,7 +3158,6 @@
         <w:pStyle w:val="Heading1"/>
       </w:pPr>
       <w:bookmarkStart w:id="1" w:name="_Toc59112483"/>
-      <w:bookmarkStart w:id="2" w:name="_GoBack"/>
       <w:r>
         <w:t>Annotations</w:t>
       </w:r>
@@ -3191,7 +3190,6 @@
           <w:tcPr>
             <w:tcW w:w="1838" w:type="dxa"/>
           </w:tcPr>
-          <w:bookmarkEnd w:id="2"/>
           <w:p>
             <w:r>
               <w:t>App</w:t>
@@ -3496,11 +3494,11 @@
       <w:pPr>
         <w:pStyle w:val="Heading1"/>
       </w:pPr>
-      <w:bookmarkStart w:id="3" w:name="_Toc59112484"/>
+      <w:bookmarkStart w:id="2" w:name="_Toc59112484"/>
       <w:r>
         <w:t>Executive Summary</w:t>
       </w:r>
-      <w:bookmarkEnd w:id="3"/>
+      <w:bookmarkEnd w:id="2"/>
     </w:p>
     <w:p>
       <w:pPr>
@@ -3580,7 +3578,6 @@
         </w:rPr>
         <w:t xml:space="preserve">The </w:t>
       </w:r>
-      <w:proofErr w:type="gramStart"/>
       <w:r>
         <w:rPr>
           <w:rFonts w:cstheme="minorHAnsi"/>
@@ -3591,7 +3588,6 @@
         </w:rPr>
         <w:t>main focus</w:t>
       </w:r>
-      <w:proofErr w:type="gramEnd"/>
       <w:r>
         <w:rPr>
           <w:rFonts w:cstheme="minorHAnsi"/>
@@ -3842,11 +3838,11 @@
           <w:numId w:val="1"/>
         </w:numPr>
       </w:pPr>
-      <w:bookmarkStart w:id="4" w:name="_Toc59112485"/>
+      <w:bookmarkStart w:id="3" w:name="_Toc59112485"/>
       <w:r>
         <w:t>Introduction</w:t>
       </w:r>
-      <w:bookmarkEnd w:id="4"/>
+      <w:bookmarkEnd w:id="3"/>
     </w:p>
     <w:p>
       <w:pPr>
@@ -3856,11 +3852,11 @@
           <w:numId w:val="1"/>
         </w:numPr>
       </w:pPr>
-      <w:bookmarkStart w:id="5" w:name="_Toc59112486"/>
+      <w:bookmarkStart w:id="4" w:name="_Toc59112486"/>
       <w:r>
         <w:t>Background</w:t>
       </w:r>
-      <w:bookmarkEnd w:id="5"/>
+      <w:bookmarkEnd w:id="4"/>
     </w:p>
     <w:p>
       <w:pPr>
@@ -4141,11 +4137,11 @@
           <w:numId w:val="1"/>
         </w:numPr>
       </w:pPr>
-      <w:bookmarkStart w:id="6" w:name="_Toc59112487"/>
+      <w:bookmarkStart w:id="5" w:name="_Toc59112487"/>
       <w:r>
         <w:t>Aims</w:t>
       </w:r>
-      <w:bookmarkEnd w:id="6"/>
+      <w:bookmarkEnd w:id="5"/>
     </w:p>
     <w:p>
       <w:pPr>
@@ -4486,11 +4482,11 @@
           <w:numId w:val="1"/>
         </w:numPr>
       </w:pPr>
-      <w:bookmarkStart w:id="7" w:name="_Toc59112488"/>
+      <w:bookmarkStart w:id="6" w:name="_Toc59112488"/>
       <w:r>
         <w:t>Technology</w:t>
       </w:r>
-      <w:bookmarkEnd w:id="7"/>
+      <w:bookmarkEnd w:id="6"/>
     </w:p>
     <w:p>
       <w:pPr>
@@ -4577,39 +4573,42 @@
           <w:sz w:val="24"/>
           <w:szCs w:val="24"/>
         </w:rPr>
-        <w:t xml:space="preserve">Google </w:t>
-      </w:r>
-      <w:proofErr w:type="spellStart"/>
-      <w:r>
-        <w:rPr>
-          <w:sz w:val="24"/>
-          <w:szCs w:val="24"/>
-        </w:rPr>
-        <w:t>LeNet</w:t>
-      </w:r>
-      <w:proofErr w:type="spellEnd"/>
-      <w:r>
-        <w:rPr>
-          <w:sz w:val="24"/>
-          <w:szCs w:val="24"/>
-        </w:rPr>
-        <w:t xml:space="preserve"> (formally </w:t>
-      </w:r>
-      <w:proofErr w:type="spellStart"/>
-      <w:r>
-        <w:rPr>
-          <w:sz w:val="24"/>
-          <w:szCs w:val="24"/>
-        </w:rPr>
-        <w:t>InceptionNet</w:t>
-      </w:r>
-      <w:proofErr w:type="spellEnd"/>
-      <w:r>
-        <w:rPr>
-          <w:sz w:val="24"/>
-          <w:szCs w:val="24"/>
-        </w:rPr>
-        <w:t>),</w:t>
+        <w:t>Google LeNet (formally InceptionNet),</w:t>
+      </w:r>
+      <w:r>
+        <w:rPr>
+          <w:sz w:val="24"/>
+          <w:szCs w:val="24"/>
+        </w:rPr>
+        <w:t xml:space="preserve"> AlexNet</w:t>
+      </w:r>
+      <w:r>
+        <w:rPr>
+          <w:sz w:val="24"/>
+          <w:szCs w:val="24"/>
+        </w:rPr>
+        <w:t>,</w:t>
+      </w:r>
+      <w:r>
+        <w:rPr>
+          <w:sz w:val="24"/>
+          <w:szCs w:val="24"/>
+        </w:rPr>
+        <w:t xml:space="preserve"> VGG16 </w:t>
+      </w:r>
+      <w:r>
+        <w:rPr>
+          <w:sz w:val="24"/>
+          <w:szCs w:val="24"/>
+        </w:rPr>
+        <w:t xml:space="preserve">and </w:t>
+      </w:r>
+      <w:r>
+        <w:rPr>
+          <w:sz w:val="24"/>
+          <w:szCs w:val="24"/>
+        </w:rPr>
+        <w:t>will be implemented.</w:t>
       </w:r>
       <w:r>
         <w:rPr>
@@ -4618,50 +4617,6 @@
         </w:rPr>
         <w:t xml:space="preserve"> </w:t>
       </w:r>
-      <w:proofErr w:type="spellStart"/>
-      <w:r>
-        <w:rPr>
-          <w:sz w:val="24"/>
-          <w:szCs w:val="24"/>
-        </w:rPr>
-        <w:t>AlexNet</w:t>
-      </w:r>
-      <w:proofErr w:type="spellEnd"/>
-      <w:r>
-        <w:rPr>
-          <w:sz w:val="24"/>
-          <w:szCs w:val="24"/>
-        </w:rPr>
-        <w:t>,</w:t>
-      </w:r>
-      <w:r>
-        <w:rPr>
-          <w:sz w:val="24"/>
-          <w:szCs w:val="24"/>
-        </w:rPr>
-        <w:t xml:space="preserve"> VGG16 </w:t>
-      </w:r>
-      <w:r>
-        <w:rPr>
-          <w:sz w:val="24"/>
-          <w:szCs w:val="24"/>
-        </w:rPr>
-        <w:t xml:space="preserve">and </w:t>
-      </w:r>
-      <w:r>
-        <w:rPr>
-          <w:sz w:val="24"/>
-          <w:szCs w:val="24"/>
-        </w:rPr>
-        <w:t>will be implemented.</w:t>
-      </w:r>
-      <w:r>
-        <w:rPr>
-          <w:sz w:val="24"/>
-          <w:szCs w:val="24"/>
-        </w:rPr>
-        <w:t xml:space="preserve"> </w:t>
-      </w:r>
       <w:r>
         <w:rPr>
           <w:sz w:val="24"/>
@@ -4692,44 +4647,19 @@
           <w:szCs w:val="24"/>
         </w:rPr>
       </w:pPr>
-      <w:proofErr w:type="spellStart"/>
-      <w:r>
-        <w:rPr>
-          <w:sz w:val="24"/>
-          <w:szCs w:val="24"/>
-        </w:rPr>
-        <w:t>LeNet</w:t>
-      </w:r>
-      <w:proofErr w:type="spellEnd"/>
-      <w:r>
-        <w:rPr>
-          <w:sz w:val="24"/>
-          <w:szCs w:val="24"/>
-        </w:rPr>
-        <w:t xml:space="preserve"> is specific in categorising the DR stages. </w:t>
-      </w:r>
-      <w:proofErr w:type="spellStart"/>
-      <w:r>
-        <w:rPr>
-          <w:sz w:val="24"/>
-          <w:szCs w:val="24"/>
-        </w:rPr>
-        <w:t>AlexNe</w:t>
-      </w:r>
-      <w:r>
-        <w:rPr>
-          <w:sz w:val="24"/>
-          <w:szCs w:val="24"/>
-        </w:rPr>
-        <w:t>t</w:t>
-      </w:r>
-      <w:proofErr w:type="spellEnd"/>
-      <w:r>
-        <w:rPr>
-          <w:sz w:val="24"/>
-          <w:szCs w:val="24"/>
-        </w:rPr>
-        <w:t xml:space="preserve"> </w:t>
+      <w:r>
+        <w:rPr>
+          <w:sz w:val="24"/>
+          <w:szCs w:val="24"/>
+        </w:rPr>
+        <w:t>LeNet is specific in categorising the DR stages. AlexNe</w:t>
+      </w:r>
+      <w:r>
+        <w:rPr>
+          <w:sz w:val="24"/>
+          <w:szCs w:val="24"/>
+        </w:rPr>
+        <w:t xml:space="preserve">t </w:t>
       </w:r>
       <w:r>
         <w:rPr>
@@ -4808,78 +4738,21 @@
           <w:sz w:val="24"/>
           <w:szCs w:val="24"/>
         </w:rPr>
-        <w:t xml:space="preserve">VGG16 is more advanced than </w:t>
-      </w:r>
-      <w:proofErr w:type="spellStart"/>
-      <w:r>
-        <w:rPr>
-          <w:sz w:val="24"/>
-          <w:szCs w:val="24"/>
-        </w:rPr>
-        <w:t>AlexNet</w:t>
-      </w:r>
-      <w:proofErr w:type="spellEnd"/>
-      <w:r>
-        <w:rPr>
-          <w:sz w:val="24"/>
-          <w:szCs w:val="24"/>
-        </w:rPr>
-        <w:t xml:space="preserve">. It does what </w:t>
-      </w:r>
-      <w:proofErr w:type="spellStart"/>
-      <w:r>
-        <w:rPr>
-          <w:sz w:val="24"/>
-          <w:szCs w:val="24"/>
-        </w:rPr>
-        <w:t>AlexNet</w:t>
-      </w:r>
-      <w:proofErr w:type="spellEnd"/>
-      <w:r>
-        <w:rPr>
-          <w:sz w:val="24"/>
-          <w:szCs w:val="24"/>
-        </w:rPr>
-        <w:t xml:space="preserve"> does but adds mire viewable layers and filters for a result with better clarity. </w:t>
-      </w:r>
-      <w:proofErr w:type="spellStart"/>
-      <w:r>
-        <w:rPr>
-          <w:sz w:val="24"/>
-          <w:szCs w:val="24"/>
-        </w:rPr>
-        <w:t>Le</w:t>
-      </w:r>
-      <w:r>
-        <w:rPr>
-          <w:sz w:val="24"/>
-          <w:szCs w:val="24"/>
-        </w:rPr>
-        <w:t>Net</w:t>
-      </w:r>
-      <w:proofErr w:type="spellEnd"/>
-      <w:r>
-        <w:rPr>
-          <w:sz w:val="24"/>
-          <w:szCs w:val="24"/>
-        </w:rPr>
-        <w:t xml:space="preserve"> advances </w:t>
-      </w:r>
-      <w:proofErr w:type="spellStart"/>
-      <w:r>
-        <w:rPr>
-          <w:sz w:val="24"/>
-          <w:szCs w:val="24"/>
-        </w:rPr>
-        <w:t>AlexNet</w:t>
-      </w:r>
-      <w:proofErr w:type="spellEnd"/>
-      <w:r>
-        <w:rPr>
-          <w:sz w:val="24"/>
-          <w:szCs w:val="24"/>
-        </w:rPr>
-        <w:t xml:space="preserve"> and VGG16 even further with a more reduced error </w:t>
+        <w:t>VGG16 is more advanced than AlexNet</w:t>
+      </w:r>
+      <w:r>
+        <w:rPr>
+          <w:sz w:val="24"/>
+          <w:szCs w:val="24"/>
+        </w:rPr>
+        <w:t>. It does what AlexNet does but adds mire viewable layers and filters for a result with better clarity. Le</w:t>
+      </w:r>
+      <w:r>
+        <w:rPr>
+          <w:sz w:val="24"/>
+          <w:szCs w:val="24"/>
+        </w:rPr>
+        <w:t xml:space="preserve">Net advances AlexNet and VGG16 even further with a more reduced error </w:t>
       </w:r>
       <w:r>
         <w:rPr>
@@ -4906,6 +4779,7 @@
           <w:id w:val="-1047443367"/>
           <w:citation/>
         </w:sdtPr>
+        <w:sdtEndPr/>
         <w:sdtContent>
           <w:r>
             <w:rPr>
@@ -4954,6 +4828,7 @@
           <w:id w:val="-1588147639"/>
           <w:citation/>
         </w:sdtPr>
+        <w:sdtEndPr/>
         <w:sdtContent>
           <w:r>
             <w:rPr>
@@ -5010,12 +4885,12 @@
           <w:numId w:val="1"/>
         </w:numPr>
       </w:pPr>
-      <w:bookmarkStart w:id="8" w:name="_Toc59112489"/>
+      <w:bookmarkStart w:id="7" w:name="_Toc59112489"/>
       <w:r>
         <w:lastRenderedPageBreak/>
         <w:t>System</w:t>
       </w:r>
-      <w:bookmarkEnd w:id="8"/>
+      <w:bookmarkEnd w:id="7"/>
     </w:p>
     <w:p>
       <w:pPr>
@@ -5025,11 +4900,11 @@
           <w:numId w:val="1"/>
         </w:numPr>
       </w:pPr>
-      <w:bookmarkStart w:id="9" w:name="_Toc59112490"/>
+      <w:bookmarkStart w:id="8" w:name="_Toc59112490"/>
       <w:r>
         <w:t>Requirements</w:t>
       </w:r>
-      <w:bookmarkEnd w:id="9"/>
+      <w:bookmarkEnd w:id="8"/>
     </w:p>
     <w:p/>
     <w:p>
@@ -5040,11 +4915,11 @@
           <w:numId w:val="1"/>
         </w:numPr>
       </w:pPr>
-      <w:bookmarkStart w:id="10" w:name="_Toc59112491"/>
+      <w:bookmarkStart w:id="9" w:name="_Toc59112491"/>
       <w:r>
         <w:t>Functional Requirements</w:t>
       </w:r>
-      <w:bookmarkEnd w:id="10"/>
+      <w:bookmarkEnd w:id="9"/>
     </w:p>
     <w:p>
       <w:pPr>
@@ -5077,11 +4952,11 @@
           <w:numId w:val="1"/>
         </w:numPr>
       </w:pPr>
-      <w:bookmarkStart w:id="11" w:name="_Toc59112492"/>
+      <w:bookmarkStart w:id="10" w:name="_Toc59112492"/>
       <w:r>
         <w:t>Use Case Diagram</w:t>
       </w:r>
-      <w:bookmarkEnd w:id="11"/>
+      <w:bookmarkEnd w:id="10"/>
     </w:p>
     <w:p>
       <w:pPr>
@@ -5149,14 +5024,14 @@
           <w:numId w:val="1"/>
         </w:numPr>
       </w:pPr>
-      <w:bookmarkStart w:id="12" w:name="_Toc59112493"/>
+      <w:bookmarkStart w:id="11" w:name="_Toc59112493"/>
       <w:r>
         <w:t>Requirement 1</w:t>
       </w:r>
       <w:r>
         <w:t>: Scanning eye</w:t>
       </w:r>
-      <w:bookmarkEnd w:id="12"/>
+      <w:bookmarkEnd w:id="11"/>
     </w:p>
     <w:p>
       <w:pPr>
@@ -5182,11 +5057,11 @@
           <w:numId w:val="1"/>
         </w:numPr>
       </w:pPr>
-      <w:bookmarkStart w:id="13" w:name="_Toc59112494"/>
+      <w:bookmarkStart w:id="12" w:name="_Toc59112494"/>
       <w:r>
         <w:t>Description &amp; Priority</w:t>
       </w:r>
-      <w:bookmarkEnd w:id="13"/>
+      <w:bookmarkEnd w:id="12"/>
     </w:p>
     <w:p>
       <w:pPr>
@@ -5227,11 +5102,11 @@
           <w:numId w:val="1"/>
         </w:numPr>
       </w:pPr>
-      <w:bookmarkStart w:id="14" w:name="_Toc59112495"/>
+      <w:bookmarkStart w:id="13" w:name="_Toc59112495"/>
       <w:r>
         <w:t>Use Case</w:t>
       </w:r>
-      <w:bookmarkEnd w:id="14"/>
+      <w:bookmarkEnd w:id="13"/>
     </w:p>
     <w:p>
       <w:pPr>
@@ -5246,17 +5121,8 @@
           <w:sz w:val="24"/>
           <w:szCs w:val="24"/>
         </w:rPr>
-        <w:t xml:space="preserve">Unique ID: </w:t>
-      </w:r>
-      <w:proofErr w:type="spellStart"/>
-      <w:r>
-        <w:rPr>
-          <w:sz w:val="24"/>
-          <w:szCs w:val="24"/>
-        </w:rPr>
-        <w:t>scanEye</w:t>
-      </w:r>
-      <w:proofErr w:type="spellEnd"/>
+        <w:t>Unique ID: scanEye</w:t>
+      </w:r>
     </w:p>
     <w:p>
       <w:pPr>
@@ -6662,23 +6528,7 @@
           <w:sz w:val="24"/>
           <w:szCs w:val="24"/>
         </w:rPr>
-        <w:t xml:space="preserve"> uses a combination of </w:t>
-      </w:r>
-      <w:proofErr w:type="spellStart"/>
-      <w:r>
-        <w:rPr>
-          <w:sz w:val="24"/>
-          <w:szCs w:val="24"/>
-        </w:rPr>
-        <w:t>AlenNet</w:t>
-      </w:r>
-      <w:proofErr w:type="spellEnd"/>
-      <w:r>
-        <w:rPr>
-          <w:sz w:val="24"/>
-          <w:szCs w:val="24"/>
-        </w:rPr>
-        <w:t>, VGGG16</w:t>
+        <w:t xml:space="preserve"> uses a combination of AlenNet, VGGG16</w:t>
       </w:r>
       <w:r>
         <w:rPr>
@@ -6692,23 +6542,7 @@
           <w:sz w:val="24"/>
           <w:szCs w:val="24"/>
         </w:rPr>
-        <w:t xml:space="preserve">and </w:t>
-      </w:r>
-      <w:proofErr w:type="spellStart"/>
-      <w:r>
-        <w:rPr>
-          <w:sz w:val="24"/>
-          <w:szCs w:val="24"/>
-        </w:rPr>
-        <w:t>LeNet</w:t>
-      </w:r>
-      <w:proofErr w:type="spellEnd"/>
-      <w:r>
-        <w:rPr>
-          <w:sz w:val="24"/>
-          <w:szCs w:val="24"/>
-        </w:rPr>
-        <w:t xml:space="preserve"> to process the image and detect </w:t>
+        <w:t xml:space="preserve">and LeNet to process the image and detect </w:t>
       </w:r>
       <w:r>
         <w:rPr>
@@ -7744,21 +7578,12 @@
         </w:rPr>
         <w:t xml:space="preserve"> </w:t>
       </w:r>
-      <w:proofErr w:type="gramStart"/>
-      <w:r>
-        <w:rPr>
-          <w:sz w:val="24"/>
-          <w:szCs w:val="24"/>
-        </w:rPr>
-        <w:t>signs</w:t>
-      </w:r>
-      <w:proofErr w:type="gramEnd"/>
-      <w:r>
-        <w:rPr>
-          <w:sz w:val="24"/>
-          <w:szCs w:val="24"/>
-        </w:rPr>
-        <w:t xml:space="preserve"> </w:t>
+      <w:r>
+        <w:rPr>
+          <w:sz w:val="24"/>
+          <w:szCs w:val="24"/>
+        </w:rPr>
+        <w:t xml:space="preserve">signs </w:t>
       </w:r>
       <w:r>
         <w:rPr>
@@ -7906,21 +7731,7 @@
         <w:rPr>
           <w:szCs w:val="24"/>
         </w:rPr>
-        <w:t>E</w:t>
-      </w:r>
-      <w:proofErr w:type="gramStart"/>
-      <w:r>
-        <w:rPr>
-          <w:szCs w:val="24"/>
-        </w:rPr>
-        <w:t>1 :</w:t>
-      </w:r>
-      <w:proofErr w:type="gramEnd"/>
-      <w:r>
-        <w:rPr>
-          <w:szCs w:val="24"/>
-        </w:rPr>
-        <w:t xml:space="preserve"> &lt;</w:t>
+        <w:t>E1 : &lt;</w:t>
       </w:r>
       <w:r>
         <w:rPr>
@@ -8194,7 +8005,7 @@
           <w:numId w:val="1"/>
         </w:numPr>
       </w:pPr>
-      <w:bookmarkStart w:id="15" w:name="_Toc59112496"/>
+      <w:bookmarkStart w:id="14" w:name="_Toc59112496"/>
       <w:r>
         <w:t xml:space="preserve">Requirement </w:t>
       </w:r>
@@ -8207,7 +8018,7 @@
       <w:r>
         <w:t>Update patient information</w:t>
       </w:r>
-      <w:bookmarkEnd w:id="15"/>
+      <w:bookmarkEnd w:id="14"/>
     </w:p>
     <w:p>
       <w:pPr>
@@ -8254,11 +8065,11 @@
           <w:numId w:val="1"/>
         </w:numPr>
       </w:pPr>
-      <w:bookmarkStart w:id="16" w:name="_Toc59112497"/>
+      <w:bookmarkStart w:id="15" w:name="_Toc59112497"/>
       <w:r>
         <w:t>Description &amp; Priority</w:t>
       </w:r>
-      <w:bookmarkEnd w:id="16"/>
+      <w:bookmarkEnd w:id="15"/>
     </w:p>
     <w:p>
       <w:pPr>
@@ -8290,11 +8101,11 @@
           <w:numId w:val="1"/>
         </w:numPr>
       </w:pPr>
-      <w:bookmarkStart w:id="17" w:name="_Toc59112498"/>
+      <w:bookmarkStart w:id="16" w:name="_Toc59112498"/>
       <w:r>
         <w:t>Use Case</w:t>
       </w:r>
-      <w:bookmarkEnd w:id="17"/>
+      <w:bookmarkEnd w:id="16"/>
     </w:p>
     <w:p>
       <w:pPr>
@@ -8311,7 +8122,6 @@
         </w:rPr>
         <w:t xml:space="preserve">Unique ID: </w:t>
       </w:r>
-      <w:proofErr w:type="spellStart"/>
       <w:r>
         <w:rPr>
           <w:sz w:val="24"/>
@@ -8319,7 +8129,6 @@
         </w:rPr>
         <w:t>updateRecord</w:t>
       </w:r>
-      <w:proofErr w:type="spellEnd"/>
     </w:p>
     <w:p>
       <w:pPr>
@@ -10335,11 +10144,11 @@
           <w:numId w:val="1"/>
         </w:numPr>
       </w:pPr>
-      <w:bookmarkStart w:id="18" w:name="_Toc59112499"/>
+      <w:bookmarkStart w:id="17" w:name="_Toc59112499"/>
       <w:r>
         <w:t>Data Requirements</w:t>
       </w:r>
-      <w:bookmarkEnd w:id="18"/>
+      <w:bookmarkEnd w:id="17"/>
     </w:p>
     <w:p>
       <w:pPr>
@@ -10377,11 +10186,11 @@
           <w:numId w:val="1"/>
         </w:numPr>
       </w:pPr>
-      <w:bookmarkStart w:id="19" w:name="_Toc59112500"/>
+      <w:bookmarkStart w:id="18" w:name="_Toc59112500"/>
       <w:r>
         <w:t>User Requirements</w:t>
       </w:r>
-      <w:bookmarkEnd w:id="19"/>
+      <w:bookmarkEnd w:id="18"/>
     </w:p>
     <w:p>
       <w:pPr>
@@ -10408,11 +10217,11 @@
           <w:numId w:val="1"/>
         </w:numPr>
       </w:pPr>
-      <w:bookmarkStart w:id="20" w:name="_Toc59112501"/>
+      <w:bookmarkStart w:id="19" w:name="_Toc59112501"/>
       <w:r>
         <w:t>Usability Requirements</w:t>
       </w:r>
-      <w:bookmarkEnd w:id="20"/>
+      <w:bookmarkEnd w:id="19"/>
     </w:p>
     <w:p>
       <w:pPr>
@@ -10450,12 +10259,12 @@
           <w:numId w:val="1"/>
         </w:numPr>
       </w:pPr>
-      <w:bookmarkStart w:id="21" w:name="_Toc59112502"/>
+      <w:bookmarkStart w:id="20" w:name="_Toc59112502"/>
       <w:r>
         <w:lastRenderedPageBreak/>
         <w:t>Design &amp; Architecture</w:t>
       </w:r>
-      <w:bookmarkEnd w:id="21"/>
+      <w:bookmarkEnd w:id="20"/>
     </w:p>
     <w:p>
       <w:pPr>
@@ -10538,22 +10347,22 @@
           <w:numId w:val="1"/>
         </w:numPr>
       </w:pPr>
-      <w:bookmarkStart w:id="22" w:name="_Toc59112503"/>
+      <w:bookmarkStart w:id="21" w:name="_Toc59112503"/>
       <w:r>
         <w:t>Implementation</w:t>
       </w:r>
-      <w:bookmarkEnd w:id="22"/>
+      <w:bookmarkEnd w:id="21"/>
     </w:p>
     <w:p>
       <w:pPr>
         <w:pStyle w:val="Heading3"/>
         <w:ind w:firstLine="360"/>
       </w:pPr>
-      <w:bookmarkStart w:id="23" w:name="_Toc59112504"/>
+      <w:bookmarkStart w:id="22" w:name="_Toc59112504"/>
       <w:r>
         <w:t>Input from User</w:t>
       </w:r>
-      <w:bookmarkEnd w:id="23"/>
+      <w:bookmarkEnd w:id="22"/>
     </w:p>
     <w:p>
       <w:pPr>
@@ -10590,11 +10399,11 @@
         <w:pStyle w:val="Heading3"/>
         <w:ind w:firstLine="360"/>
       </w:pPr>
-      <w:bookmarkStart w:id="24" w:name="_Toc59112505"/>
+      <w:bookmarkStart w:id="23" w:name="_Toc59112505"/>
       <w:r>
         <w:t>Database connections</w:t>
       </w:r>
-      <w:bookmarkEnd w:id="24"/>
+      <w:bookmarkEnd w:id="23"/>
     </w:p>
     <w:p>
       <w:pPr>
@@ -10688,12 +10497,12 @@
           <w:numId w:val="1"/>
         </w:numPr>
       </w:pPr>
-      <w:bookmarkStart w:id="25" w:name="_Toc59112506"/>
+      <w:bookmarkStart w:id="24" w:name="_Toc59112506"/>
       <w:r>
         <w:lastRenderedPageBreak/>
         <w:t>Graphical User Interface (GUI)</w:t>
       </w:r>
-      <w:bookmarkEnd w:id="25"/>
+      <w:bookmarkEnd w:id="24"/>
     </w:p>
     <w:p>
       <w:pPr>
@@ -10826,11 +10635,11 @@
           <w:numId w:val="1"/>
         </w:numPr>
       </w:pPr>
-      <w:bookmarkStart w:id="26" w:name="_Toc59112507"/>
+      <w:bookmarkStart w:id="25" w:name="_Toc59112507"/>
       <w:r>
         <w:t>Testing</w:t>
       </w:r>
-      <w:bookmarkEnd w:id="26"/>
+      <w:bookmarkEnd w:id="25"/>
     </w:p>
     <w:p>
       <w:pPr>
@@ -10911,6 +10720,7 @@
           <w:id w:val="715240339"/>
           <w:citation/>
         </w:sdtPr>
+        <w:sdtEndPr/>
         <w:sdtContent>
           <w:r>
             <w:fldChar w:fldCharType="begin"/>
@@ -10966,6 +10776,7 @@
           <w:id w:val="284398863"/>
           <w:citation/>
         </w:sdtPr>
+        <w:sdtEndPr/>
         <w:sdtContent>
           <w:r>
             <w:fldChar w:fldCharType="begin"/>
@@ -11013,13 +10824,10 @@
         <w:ind w:left="360"/>
       </w:pPr>
       <w:r>
-        <w:t xml:space="preserve">Sometimes </w:t>
-      </w:r>
-      <w:proofErr w:type="gramStart"/>
-      <w:r>
-        <w:t>an</w:t>
-      </w:r>
-      <w:proofErr w:type="gramEnd"/>
+        <w:t>Sometimes a</w:t>
+      </w:r>
+      <w:bookmarkStart w:id="26" w:name="_GoBack"/>
+      <w:bookmarkEnd w:id="26"/>
       <w:r>
         <w:t xml:space="preserve"> doctor may access a page and edit something they didn’t want to. An “emergency exit” to the likes of the home page is to be implemented. Buttons that revert and obvert the user’s action will also be implemented. </w:t>
       </w:r>
@@ -11028,6 +10836,7 @@
           <w:id w:val="1279536474"/>
           <w:citation/>
         </w:sdtPr>
+        <w:sdtEndPr/>
         <w:sdtContent>
           <w:r>
             <w:fldChar w:fldCharType="begin"/>
@@ -11075,6 +10884,7 @@
           <w:id w:val="13812850"/>
           <w:citation/>
         </w:sdtPr>
+        <w:sdtEndPr/>
         <w:sdtContent>
           <w:r>
             <w:fldChar w:fldCharType="begin"/>
@@ -11122,6 +10932,7 @@
           <w:id w:val="1758401648"/>
           <w:citation/>
         </w:sdtPr>
+        <w:sdtEndPr/>
         <w:sdtContent>
           <w:r>
             <w:fldChar w:fldCharType="begin"/>
@@ -11235,6 +11046,7 @@
           <w:id w:val="1710677204"/>
           <w:citation/>
         </w:sdtPr>
+        <w:sdtEndPr/>
         <w:sdtContent>
           <w:r>
             <w:fldChar w:fldCharType="begin"/>
@@ -11295,6 +11107,7 @@
           <w:id w:val="406189214"/>
           <w:citation/>
         </w:sdtPr>
+        <w:sdtEndPr/>
         <w:sdtContent>
           <w:r>
             <w:fldChar w:fldCharType="begin"/>
@@ -11348,6 +11161,7 @@
           <w:id w:val="212781452"/>
           <w:citation/>
         </w:sdtPr>
+        <w:sdtEndPr/>
         <w:sdtContent>
           <w:r>
             <w:fldChar w:fldCharType="begin"/>
@@ -11389,11 +11203,9 @@
       <w:r>
         <w:t xml:space="preserve">“Help and </w:t>
       </w:r>
-      <w:proofErr w:type="gramStart"/>
       <w:r>
         <w:t>documentation“</w:t>
       </w:r>
-      <w:proofErr w:type="gramEnd"/>
     </w:p>
     <w:p>
       <w:pPr>
@@ -11425,6 +11237,7 @@
           <w:id w:val="-372612071"/>
           <w:citation/>
         </w:sdtPr>
+        <w:sdtEndPr/>
         <w:sdtContent>
           <w:r>
             <w:fldChar w:fldCharType="begin"/>
@@ -11709,6 +11522,7 @@
           <w:docPartUnique/>
         </w:docPartObj>
       </w:sdtPr>
+      <w:sdtEndPr/>
       <w:sdtContent>
         <w:p>
           <w:pPr>
@@ -11728,6 +11542,7 @@
             <w:id w:val="-573587230"/>
             <w:bibliography/>
           </w:sdtPr>
+          <w:sdtEndPr/>
           <w:sdtContent>
             <w:p>
               <w:pPr>
@@ -15398,6 +15213,7 @@
           <w:id w:val="-359671684"/>
           <w:citation/>
         </w:sdtPr>
+        <w:sdtEndPr/>
         <w:sdtContent>
           <w:r>
             <w:fldChar w:fldCharType="begin"/>
@@ -15516,6 +15332,7 @@
           <w:id w:val="-1703699964"/>
           <w:citation/>
         </w:sdtPr>
+        <w:sdtEndPr/>
         <w:sdtContent>
           <w:r>
             <w:fldChar w:fldCharType="begin"/>
@@ -15556,6 +15373,7 @@
           <w:id w:val="-988560028"/>
           <w:citation/>
         </w:sdtPr>
+        <w:sdtEndPr/>
         <w:sdtContent>
           <w:r>
             <w:fldChar w:fldCharType="begin"/>
@@ -15590,6 +15408,7 @@
           <w:id w:val="-788046044"/>
           <w:citation/>
         </w:sdtPr>
+        <w:sdtEndPr/>
         <w:sdtContent>
           <w:r>
             <w:fldChar w:fldCharType="begin"/>
@@ -15625,6 +15444,7 @@
           <w:id w:val="-1784565933"/>
           <w:citation/>
         </w:sdtPr>
+        <w:sdtEndPr/>
         <w:sdtContent>
           <w:r>
             <w:fldChar w:fldCharType="begin"/>
@@ -15729,6 +15549,7 @@
           <w:id w:val="354779429"/>
           <w:citation/>
         </w:sdtPr>
+        <w:sdtEndPr/>
         <w:sdtContent>
           <w:r>
             <w:fldChar w:fldCharType="begin"/>
@@ -15777,127 +15598,48 @@
         <w:ind w:left="360"/>
       </w:pPr>
       <w:r>
-        <w:t xml:space="preserve">Three of the most-modern CNN designs are </w:t>
-      </w:r>
-      <w:proofErr w:type="spellStart"/>
+        <w:t xml:space="preserve">Three of the most-modern CNN designs are AlexNet, VGG16 and InceptionNet (now Google’s LeNet), specifically for DR stage categorising. </w:t>
+      </w:r>
+    </w:p>
+    <w:p>
+      <w:pPr>
+        <w:ind w:left="360"/>
+      </w:pPr>
       <w:r>
         <w:t>AlexNet</w:t>
       </w:r>
-      <w:proofErr w:type="spellEnd"/>
-      <w:r>
-        <w:t xml:space="preserve">, VGG16 and </w:t>
-      </w:r>
-      <w:proofErr w:type="spellStart"/>
-      <w:r>
-        <w:t>InceptionNet</w:t>
-      </w:r>
-      <w:proofErr w:type="spellEnd"/>
-      <w:r>
-        <w:t xml:space="preserve"> (now Google’s </w:t>
-      </w:r>
-      <w:proofErr w:type="spellStart"/>
-      <w:r>
-        <w:t>LeNet</w:t>
-      </w:r>
-      <w:proofErr w:type="spellEnd"/>
-      <w:r>
-        <w:t xml:space="preserve">), specifically for DR stage categorising. </w:t>
+      <w:r>
+        <w:t xml:space="preserve"> is a model by</w:t>
+      </w:r>
+      <w:r>
+        <w:t xml:space="preserve"> Alex Krizhevsky, Ilya Sutskever and Geoffrey Hinton, with Hinton being Krizhevsky’s Ph.D. consultant. From older CNNs, AlexNet improved the error rate speed</w:t>
+      </w:r>
+      <w:r>
+        <w:t xml:space="preserve"> as older CNNs</w:t>
+      </w:r>
+      <w:r>
+        <w:t xml:space="preserve"> have significantly increased</w:t>
+      </w:r>
+      <w:r>
+        <w:t xml:space="preserve"> error rates in comparison</w:t>
+      </w:r>
+      <w:r>
+        <w:t xml:space="preserve">. It can set the result of non-visible neurons to nil, with a 50/50 probability. </w:t>
+      </w:r>
+      <w:r>
+        <w:br/>
+      </w:r>
+      <w:r>
+        <w:br/>
+        <w:t xml:space="preserve">VGG16 is an advanced version of AlexNet. Its advantage is how the image is processed adding more viewable layers and filters for better clarity. </w:t>
       </w:r>
     </w:p>
     <w:p>
       <w:pPr>
         <w:ind w:left="360"/>
       </w:pPr>
-      <w:proofErr w:type="spellStart"/>
-      <w:r>
-        <w:t>AlexNet</w:t>
-      </w:r>
-      <w:proofErr w:type="spellEnd"/>
-      <w:r>
-        <w:t xml:space="preserve"> is a model by</w:t>
-      </w:r>
-      <w:r>
-        <w:t xml:space="preserve"> Alex </w:t>
-      </w:r>
-      <w:proofErr w:type="spellStart"/>
-      <w:r>
-        <w:t>Krizhevsky</w:t>
-      </w:r>
-      <w:proofErr w:type="spellEnd"/>
-      <w:r>
-        <w:t xml:space="preserve">, Ilya </w:t>
-      </w:r>
-      <w:proofErr w:type="spellStart"/>
-      <w:r>
-        <w:t>Sutskever</w:t>
-      </w:r>
-      <w:proofErr w:type="spellEnd"/>
-      <w:r>
-        <w:t xml:space="preserve"> and Geoffrey Hinton, with Hinton being </w:t>
-      </w:r>
-      <w:proofErr w:type="spellStart"/>
-      <w:r>
-        <w:t>Krizhevsky’s</w:t>
-      </w:r>
-      <w:proofErr w:type="spellEnd"/>
-      <w:r>
-        <w:t xml:space="preserve"> Ph.D. consultant. From older CNNs, </w:t>
-      </w:r>
-      <w:proofErr w:type="spellStart"/>
-      <w:r>
-        <w:t>AlexNet</w:t>
-      </w:r>
-      <w:proofErr w:type="spellEnd"/>
-      <w:r>
-        <w:t xml:space="preserve"> improved the error rate speed</w:t>
-      </w:r>
-      <w:r>
-        <w:t xml:space="preserve"> as older CNNs</w:t>
-      </w:r>
-      <w:r>
-        <w:t xml:space="preserve"> have significantly increased</w:t>
-      </w:r>
-      <w:r>
-        <w:t xml:space="preserve"> error rates in comparison</w:t>
-      </w:r>
-      <w:r>
-        <w:t xml:space="preserve">. It can set the result of non-visible neurons to nil, with a 50/50 probability. </w:t>
-      </w:r>
-      <w:r>
-        <w:br/>
-      </w:r>
-      <w:r>
-        <w:br/>
-        <w:t xml:space="preserve">VGG16 is an advanced version of </w:t>
-      </w:r>
-      <w:proofErr w:type="spellStart"/>
-      <w:r>
-        <w:t>AlexNet</w:t>
-      </w:r>
-      <w:proofErr w:type="spellEnd"/>
-      <w:r>
-        <w:t xml:space="preserve">. Its advantage is how the image is processed adding more viewable layers and filters for better clarity. </w:t>
-      </w:r>
-    </w:p>
-    <w:p>
-      <w:pPr>
-        <w:ind w:left="360"/>
-      </w:pPr>
-      <w:proofErr w:type="spellStart"/>
-      <w:r>
-        <w:t>LeNet</w:t>
-      </w:r>
-      <w:proofErr w:type="spellEnd"/>
-      <w:r>
-        <w:t xml:space="preserve"> advances </w:t>
-      </w:r>
-      <w:proofErr w:type="spellStart"/>
-      <w:r>
-        <w:t>AlexNet</w:t>
-      </w:r>
-      <w:proofErr w:type="spellEnd"/>
-      <w:r>
-        <w:t xml:space="preserve"> and VGG16 even further with a reduced error rate and adding more viewable layers and filters.</w:t>
+      <w:r>
+        <w:t>LeNet advances AlexNet and VGG16 even further with a reduced error rate and adding more viewable layers and filters.</w:t>
       </w:r>
     </w:p>
     <w:p>
@@ -15914,6 +15656,7 @@
           <w:id w:val="-1950768318"/>
           <w:citation/>
         </w:sdtPr>
+        <w:sdtEndPr/>
         <w:sdtContent>
           <w:r>
             <w:fldChar w:fldCharType="begin"/>
@@ -15940,6 +15683,7 @@
           <w:id w:val="-1494946635"/>
           <w:citation/>
         </w:sdtPr>
+        <w:sdtEndPr/>
         <w:sdtContent>
           <w:r>
             <w:fldChar w:fldCharType="begin"/>
@@ -17121,6 +16865,7 @@
           <w:id w:val="-1537503281"/>
           <w:citation/>
         </w:sdtPr>
+        <w:sdtEndPr/>
         <w:sdtContent>
           <w:r>
             <w:rPr>
@@ -17166,8 +16911,8 @@
         <w:ind w:left="360"/>
       </w:pPr>
     </w:p>
-    <w:bookmarkStart w:id="88" w:name="_Toc59112542" w:displacedByCustomXml="next"/>
-    <w:bookmarkStart w:id="89" w:name="_Toc57376595" w:displacedByCustomXml="next"/>
+    <w:bookmarkStart w:id="88" w:name="_Toc57376595" w:displacedByCustomXml="next"/>
+    <w:bookmarkStart w:id="89" w:name="_Toc59112542" w:displacedByCustomXml="next"/>
     <w:sdt>
       <w:sdtPr>
         <w:rPr>
@@ -17198,7 +16943,7 @@
           <w:r>
             <w:t>References</w:t>
           </w:r>
-          <w:bookmarkEnd w:id="89"/>
+          <w:bookmarkEnd w:id="88"/>
           <w:r>
             <w:t xml:space="preserve"> </w:t>
           </w:r>
@@ -17209,13 +16954,14 @@
             </w:rPr>
             <w:t>(Proposal)</w:t>
           </w:r>
-          <w:bookmarkEnd w:id="88"/>
+          <w:bookmarkEnd w:id="89"/>
         </w:p>
         <w:sdt>
           <w:sdtPr>
             <w:id w:val="54989974"/>
             <w:bibliography/>
           </w:sdtPr>
+          <w:sdtEndPr/>
           <w:sdtContent>
             <w:p>
               <w:pPr>
@@ -18216,15 +17962,7 @@
         <w:ind w:left="1224"/>
       </w:pPr>
       <w:r>
-        <w:t xml:space="preserve">While I do fully understand Paul </w:t>
-      </w:r>
-      <w:proofErr w:type="spellStart"/>
-      <w:r>
-        <w:t>Stynes</w:t>
-      </w:r>
-      <w:proofErr w:type="spellEnd"/>
-      <w:r>
-        <w:t xml:space="preserve">’ (supervisor) recommendations, I really thought I had a good idea with the vegan health and fitness app I originally planned.  But after speaking with Paul, internally I felt kind of silly with my original, possibly over-simplistic project. But with Paul’s feedback and help, I was able to flesh it out a bit and make it from a second-year project to a final year project. To be honest, I never even knew what retinopathy was before starting this. That’s a good thing, it’s heightens the complexity a bit. </w:t>
+        <w:t xml:space="preserve">While I do fully understand Paul Stynes’ (supervisor) recommendations, I really thought I had a good idea with the vegan health and fitness app I originally planned.  But after speaking with Paul, internally I felt kind of silly with my original, possibly over-simplistic project. But with Paul’s feedback and help, I was able to flesh it out a bit and make it from a second-year project to a final year project. To be honest, I never even knew what retinopathy was before starting this. That’s a good thing, it’s heightens the complexity a bit. </w:t>
       </w:r>
     </w:p>
     <w:p>
@@ -18345,15 +18083,7 @@
         <w:t>retinopathy</w:t>
       </w:r>
       <w:r>
-        <w:t xml:space="preserve"> and image processing. This helped me inflate and mould my Project to where the innovation was </w:t>
-      </w:r>
-      <w:proofErr w:type="gramStart"/>
-      <w:r>
-        <w:t>sufficient</w:t>
-      </w:r>
-      <w:proofErr w:type="gramEnd"/>
-      <w:r>
-        <w:t xml:space="preserve">. Paul also suggested to look at reports and papers that are recent, i.e. from 2018 onwards. If I implement these suggestions, there can be little argument to a lack of innovation for the Project. </w:t>
+        <w:t xml:space="preserve"> and image processing. This helped me inflate and mould my Project to where the innovation was sufficient. Paul also suggested to look at reports and papers that are recent, i.e. from 2018 onwards. If I implement these suggestions, there can be little argument to a lack of innovation for the Project. </w:t>
       </w:r>
     </w:p>
     <w:p>
@@ -21375,6 +21105,21 @@
 </file>
 
 <file path=customXml/item1.xml><?xml version="1.0" encoding="utf-8"?>
+<p:properties xmlns:p="http://schemas.microsoft.com/office/2006/metadata/properties" xmlns:xsi="http://www.w3.org/2001/XMLSchema-instance" xmlns:pc="http://schemas.microsoft.com/office/infopath/2007/PartnerControls">
+  <documentManagement/>
+</p:properties>
+</file>
+
+<file path=customXml/item2.xml><?xml version="1.0" encoding="utf-8"?>
+<?mso-contentType ?>
+<FormTemplates xmlns="http://schemas.microsoft.com/sharepoint/v3/contenttype/forms">
+  <Display>DocumentLibraryForm</Display>
+  <Edit>DocumentLibraryForm</Edit>
+  <New>DocumentLibraryForm</New>
+</FormTemplates>
+</file>
+
+<file path=customXml/item3.xml><?xml version="1.0" encoding="utf-8"?>
 <ct:contentTypeSchema xmlns:ct="http://schemas.microsoft.com/office/2006/metadata/contentType" xmlns:ma="http://schemas.microsoft.com/office/2006/metadata/properties/metaAttributes" ct:_="" ma:_="" ma:contentTypeName="Document" ma:contentTypeID="0x0101002009657A2D867C498A82D93953311EA1" ma:contentTypeVersion="13" ma:contentTypeDescription="Create a new document." ma:contentTypeScope="" ma:versionID="f156b519612e41136dc296018a4639e9">
   <xsd:schema xmlns:xsd="http://www.w3.org/2001/XMLSchema" xmlns:xs="http://www.w3.org/2001/XMLSchema" xmlns:p="http://schemas.microsoft.com/office/2006/metadata/properties" xmlns:ns3="34f64033-c0fb-4a1b-a74c-a92645907705" xmlns:ns4="47a4a56e-f8ec-488b-a173-190baab87f26" targetNamespace="http://schemas.microsoft.com/office/2006/metadata/properties" ma:root="true" ma:fieldsID="cc9c72dbf340359a33468ecf9157a2d2" ns3:_="" ns4:_="">
     <xsd:import namespace="34f64033-c0fb-4a1b-a74c-a92645907705"/>
@@ -21595,21 +21340,6 @@
     <xs:element name="TermId" type="xs:string"/>
   </xs:schema>
 </ct:contentTypeSchema>
-</file>
-
-<file path=customXml/item2.xml><?xml version="1.0" encoding="utf-8"?>
-<?mso-contentType ?>
-<FormTemplates xmlns="http://schemas.microsoft.com/sharepoint/v3/contenttype/forms">
-  <Display>DocumentLibraryForm</Display>
-  <Edit>DocumentLibraryForm</Edit>
-  <New>DocumentLibraryForm</New>
-</FormTemplates>
-</file>
-
-<file path=customXml/item3.xml><?xml version="1.0" encoding="utf-8"?>
-<p:properties xmlns:p="http://schemas.microsoft.com/office/2006/metadata/properties" xmlns:xsi="http://www.w3.org/2001/XMLSchema-instance" xmlns:pc="http://schemas.microsoft.com/office/infopath/2007/PartnerControls">
-  <documentManagement/>
-</p:properties>
 </file>
 
 <file path=customXml/item4.xml><?xml version="1.0" encoding="utf-8"?>
@@ -21971,6 +21701,23 @@
 </file>
 
 <file path=customXml/itemProps1.xml><?xml version="1.0" encoding="utf-8"?>
+<ds:datastoreItem xmlns:ds="http://schemas.openxmlformats.org/officeDocument/2006/customXml" ds:itemID="{5C51FF54-1CBD-43E8-9B2A-B56F20CDF09A}">
+  <ds:schemaRefs>
+    <ds:schemaRef ds:uri="http://schemas.microsoft.com/office/2006/metadata/properties"/>
+    <ds:schemaRef ds:uri="http://schemas.microsoft.com/office/infopath/2007/PartnerControls"/>
+  </ds:schemaRefs>
+</ds:datastoreItem>
+</file>
+
+<file path=customXml/itemProps2.xml><?xml version="1.0" encoding="utf-8"?>
+<ds:datastoreItem xmlns:ds="http://schemas.openxmlformats.org/officeDocument/2006/customXml" ds:itemID="{9B975280-634C-49AE-9293-B75FDC4277EB}">
+  <ds:schemaRefs>
+    <ds:schemaRef ds:uri="http://schemas.microsoft.com/sharepoint/v3/contenttype/forms"/>
+  </ds:schemaRefs>
+</ds:datastoreItem>
+</file>
+
+<file path=customXml/itemProps3.xml><?xml version="1.0" encoding="utf-8"?>
 <ds:datastoreItem xmlns:ds="http://schemas.openxmlformats.org/officeDocument/2006/customXml" ds:itemID="{0597FB73-4F23-4161-B82E-1EC27E6DBB36}">
   <ds:schemaRefs>
     <ds:schemaRef ds:uri="http://schemas.microsoft.com/office/2006/metadata/contentType"/>
@@ -21989,25 +21736,8 @@
 </ds:datastoreItem>
 </file>
 
-<file path=customXml/itemProps2.xml><?xml version="1.0" encoding="utf-8"?>
-<ds:datastoreItem xmlns:ds="http://schemas.openxmlformats.org/officeDocument/2006/customXml" ds:itemID="{9B975280-634C-49AE-9293-B75FDC4277EB}">
-  <ds:schemaRefs>
-    <ds:schemaRef ds:uri="http://schemas.microsoft.com/sharepoint/v3/contenttype/forms"/>
-  </ds:schemaRefs>
-</ds:datastoreItem>
-</file>
-
-<file path=customXml/itemProps3.xml><?xml version="1.0" encoding="utf-8"?>
-<ds:datastoreItem xmlns:ds="http://schemas.openxmlformats.org/officeDocument/2006/customXml" ds:itemID="{5C51FF54-1CBD-43E8-9B2A-B56F20CDF09A}">
-  <ds:schemaRefs>
-    <ds:schemaRef ds:uri="http://schemas.microsoft.com/office/2006/metadata/properties"/>
-    <ds:schemaRef ds:uri="http://schemas.microsoft.com/office/infopath/2007/PartnerControls"/>
-  </ds:schemaRefs>
-</ds:datastoreItem>
-</file>
-
 <file path=customXml/itemProps4.xml><?xml version="1.0" encoding="utf-8"?>
-<ds:datastoreItem xmlns:ds="http://schemas.openxmlformats.org/officeDocument/2006/customXml" ds:itemID="{25AFF19B-47FC-4C9C-8B0B-8B61465F04F7}">
+<ds:datastoreItem xmlns:ds="http://schemas.openxmlformats.org/officeDocument/2006/customXml" ds:itemID="{0A13C82A-468A-4E49-88C1-EE77DE947342}">
   <ds:schemaRefs>
     <ds:schemaRef ds:uri="http://schemas.openxmlformats.org/officeDocument/2006/bibliography"/>
   </ds:schemaRefs>

</xml_diff>